<commit_message>
Change python book, change bsmch logo, add 2 exercises
</commit_message>
<xml_diff>
--- a/books/tar.docx
+++ b/books/tar.docx
@@ -1,11 +1,11 @@
 
 <file path=word/document.xml><?xml version="1.0" encoding="utf-8"?>
-<w:document xmlns:wpc="http://schemas.microsoft.com/office/word/2010/wordprocessingCanvas" xmlns:cx="http://schemas.microsoft.com/office/drawing/2014/chartex" xmlns:cx1="http://schemas.microsoft.com/office/drawing/2015/9/8/chartex" xmlns:cx2="http://schemas.microsoft.com/office/drawing/2015/10/21/chartex" xmlns:cx3="http://schemas.microsoft.com/office/drawing/2016/5/9/chartex" xmlns:cx4="http://schemas.microsoft.com/office/drawing/2016/5/10/chartex" xmlns:cx5="http://schemas.microsoft.com/office/drawing/2016/5/11/chartex" xmlns:cx6="http://schemas.microsoft.com/office/drawing/2016/5/12/chartex" xmlns:cx7="http://schemas.microsoft.com/office/drawing/2016/5/13/chartex" xmlns:cx8="http://schemas.microsoft.com/office/drawing/2016/5/14/chartex" xmlns:mc="http://schemas.openxmlformats.org/markup-compatibility/2006" xmlns:aink="http://schemas.microsoft.com/office/drawing/2016/ink" xmlns:am3d="http://schemas.microsoft.com/office/drawing/2017/model3d" xmlns:o="urn:schemas-microsoft-com:office:office" xmlns:r="http://schemas.openxmlformats.org/officeDocument/2006/relationships" xmlns:m="http://schemas.openxmlformats.org/officeDocument/2006/math" xmlns:v="urn:schemas-microsoft-com:vml" xmlns:wp14="http://schemas.microsoft.com/office/word/2010/wordprocessingDrawing" xmlns:wp="http://schemas.openxmlformats.org/drawingml/2006/wordprocessingDrawing" xmlns:w10="urn:schemas-microsoft-com:office:word" xmlns:w="http://schemas.openxmlformats.org/wordprocessingml/2006/main" xmlns:w14="http://schemas.microsoft.com/office/word/2010/wordml" xmlns:w15="http://schemas.microsoft.com/office/word/2012/wordml" xmlns:w16cid="http://schemas.microsoft.com/office/word/2016/wordml/cid" xmlns:w16se="http://schemas.microsoft.com/office/word/2015/wordml/symex" xmlns:wpg="http://schemas.microsoft.com/office/word/2010/wordprocessingGroup" xmlns:wpi="http://schemas.microsoft.com/office/word/2010/wordprocessingInk" xmlns:wne="http://schemas.microsoft.com/office/word/2006/wordml" xmlns:wps="http://schemas.microsoft.com/office/word/2010/wordprocessingShape" mc:Ignorable="w14 w15 w16se w16cid wp14">
+<w:document xmlns:wpc="http://schemas.microsoft.com/office/word/2010/wordprocessingCanvas" xmlns:cx="http://schemas.microsoft.com/office/drawing/2014/chartex" xmlns:cx1="http://schemas.microsoft.com/office/drawing/2015/9/8/chartex" xmlns:cx2="http://schemas.microsoft.com/office/drawing/2015/10/21/chartex" xmlns:cx3="http://schemas.microsoft.com/office/drawing/2016/5/9/chartex" xmlns:cx4="http://schemas.microsoft.com/office/drawing/2016/5/10/chartex" xmlns:cx5="http://schemas.microsoft.com/office/drawing/2016/5/11/chartex" xmlns:cx6="http://schemas.microsoft.com/office/drawing/2016/5/12/chartex" xmlns:cx7="http://schemas.microsoft.com/office/drawing/2016/5/13/chartex" xmlns:cx8="http://schemas.microsoft.com/office/drawing/2016/5/14/chartex" xmlns:mc="http://schemas.openxmlformats.org/markup-compatibility/2006" xmlns:aink="http://schemas.microsoft.com/office/drawing/2016/ink" xmlns:am3d="http://schemas.microsoft.com/office/drawing/2017/model3d" xmlns:o="urn:schemas-microsoft-com:office:office" xmlns:oel="http://schemas.microsoft.com/office/2019/extlst" xmlns:r="http://schemas.openxmlformats.org/officeDocument/2006/relationships" xmlns:m="http://schemas.openxmlformats.org/officeDocument/2006/math" xmlns:v="urn:schemas-microsoft-com:vml" xmlns:wp14="http://schemas.microsoft.com/office/word/2010/wordprocessingDrawing" xmlns:wp="http://schemas.openxmlformats.org/drawingml/2006/wordprocessingDrawing" xmlns:w10="urn:schemas-microsoft-com:office:word" xmlns:w="http://schemas.openxmlformats.org/wordprocessingml/2006/main" xmlns:w14="http://schemas.microsoft.com/office/word/2010/wordml" xmlns:w15="http://schemas.microsoft.com/office/word/2012/wordml" xmlns:w16cex="http://schemas.microsoft.com/office/word/2018/wordml/cex" xmlns:w16cid="http://schemas.microsoft.com/office/word/2016/wordml/cid" xmlns:w16="http://schemas.microsoft.com/office/word/2018/wordml" xmlns:w16sdtdh="http://schemas.microsoft.com/office/word/2020/wordml/sdtdatahash" xmlns:w16se="http://schemas.microsoft.com/office/word/2015/wordml/symex" xmlns:wpg="http://schemas.microsoft.com/office/word/2010/wordprocessingGroup" xmlns:wpi="http://schemas.microsoft.com/office/word/2010/wordprocessingInk" xmlns:wne="http://schemas.microsoft.com/office/word/2006/wordml" xmlns:wps="http://schemas.microsoft.com/office/word/2010/wordprocessingShape" mc:Ignorable="w14 w15 w16se w16cid w16 w16cex w16sdtdh wp14">
   <w:body>
     <w:p/>
     <w:p>
       <w:pPr>
-        <w:pStyle w:val="1"/>
+        <w:pStyle w:val="Heading1"/>
         <w:rPr>
           <w:rFonts w:ascii="Tahoma" w:hAnsi="Tahoma"/>
           <w:rtl/>
@@ -192,7 +192,7 @@
           <w:szCs w:val="28"/>
           <w:rtl/>
         </w:rPr>
-        <w:t xml:space="preserve"> של זוהר זילברמן.</w:t>
+        <w:t xml:space="preserve"> של </w:t>
       </w:r>
       <w:r>
         <w:rPr>
@@ -201,6 +201,24 @@
           <w:szCs w:val="28"/>
           <w:rtl/>
         </w:rPr>
+        <w:t>המרכז לחינוך סייבר (נכתב על ידי ברק גונן)</w:t>
+      </w:r>
+      <w:r>
+        <w:rPr>
+          <w:rFonts w:ascii="Tahoma" w:hAnsi="Tahoma" w:cs="Tahoma" w:hint="cs"/>
+          <w:sz w:val="28"/>
+          <w:szCs w:val="28"/>
+          <w:rtl/>
+        </w:rPr>
+        <w:t>.</w:t>
+      </w:r>
+      <w:r>
+        <w:rPr>
+          <w:rFonts w:ascii="Tahoma" w:hAnsi="Tahoma" w:cs="Tahoma" w:hint="cs"/>
+          <w:sz w:val="28"/>
+          <w:szCs w:val="28"/>
+          <w:rtl/>
+        </w:rPr>
         <w:t xml:space="preserve"> ניתן ללמוד דרך הקובץ או לחלופין ללמוד בספר </w:t>
       </w:r>
       <w:r>
@@ -223,7 +241,7 @@
     </w:p>
     <w:p>
       <w:pPr>
-        <w:pStyle w:val="a3"/>
+        <w:pStyle w:val="ListParagraph"/>
         <w:numPr>
           <w:ilvl w:val="0"/>
           <w:numId w:val="5"/>
@@ -232,7 +250,6 @@
           <w:rFonts w:ascii="Tahoma" w:hAnsi="Tahoma" w:cs="Tahoma"/>
           <w:sz w:val="28"/>
           <w:szCs w:val="28"/>
-          <w:rtl/>
         </w:rPr>
       </w:pPr>
       <w:r>
@@ -246,17 +263,17 @@
       </w:r>
       <w:r>
         <w:rPr>
-          <w:rFonts w:ascii="Tahoma" w:hAnsi="Tahoma" w:cs="Tahoma"/>
-          <w:sz w:val="28"/>
-          <w:szCs w:val="28"/>
-          <w:rtl/>
-        </w:rPr>
-        <w:t>כל פרק 1 (מבוא).</w:t>
-      </w:r>
-    </w:p>
-    <w:p>
-      <w:pPr>
-        <w:pStyle w:val="a3"/>
+          <w:rFonts w:ascii="Tahoma" w:hAnsi="Tahoma" w:cs="Tahoma" w:hint="cs"/>
+          <w:sz w:val="28"/>
+          <w:szCs w:val="28"/>
+          <w:rtl/>
+        </w:rPr>
+        <w:t>פרק 3 ופרק 6</w:t>
+      </w:r>
+    </w:p>
+    <w:p>
+      <w:pPr>
+        <w:pStyle w:val="ListParagraph"/>
         <w:numPr>
           <w:ilvl w:val="0"/>
           <w:numId w:val="5"/>
@@ -265,121 +282,85 @@
           <w:rFonts w:ascii="Tahoma" w:hAnsi="Tahoma" w:cs="Tahoma"/>
           <w:sz w:val="28"/>
           <w:szCs w:val="28"/>
-          <w:rtl/>
-        </w:rPr>
-      </w:pPr>
-      <w:r>
-        <w:rPr>
-          <w:rFonts w:ascii="Tahoma" w:hAnsi="Tahoma" w:cs="Tahoma"/>
-          <w:sz w:val="28"/>
-          <w:szCs w:val="28"/>
-          <w:rtl/>
-        </w:rPr>
-        <w:t>מתוך פרק 3:</w:t>
-      </w:r>
-    </w:p>
-    <w:p>
-      <w:pPr>
-        <w:pStyle w:val="a3"/>
+        </w:rPr>
+      </w:pPr>
+      <w:r>
+        <w:rPr>
+          <w:rFonts w:ascii="Tahoma" w:hAnsi="Tahoma" w:cs="Tahoma" w:hint="cs"/>
+          <w:sz w:val="28"/>
+          <w:szCs w:val="28"/>
+          <w:rtl/>
+        </w:rPr>
+        <w:t>פרק 4 חוץ מ</w:t>
+      </w:r>
+      <w:proofErr w:type="spellStart"/>
+      <w:r>
+        <w:rPr>
+          <w:rFonts w:ascii="Tahoma" w:hAnsi="Tahoma" w:cs="Tahoma"/>
+          <w:sz w:val="28"/>
+          <w:szCs w:val="28"/>
+        </w:rPr>
+        <w:t>dir</w:t>
+      </w:r>
+      <w:proofErr w:type="spellEnd"/>
+      <w:r>
+        <w:rPr>
+          <w:rFonts w:ascii="Tahoma" w:hAnsi="Tahoma" w:cs="Tahoma" w:hint="cs"/>
+          <w:sz w:val="28"/>
+          <w:szCs w:val="28"/>
+          <w:rtl/>
+        </w:rPr>
+        <w:t xml:space="preserve"> ו</w:t>
+      </w:r>
+      <w:r>
+        <w:rPr>
+          <w:rFonts w:ascii="Tahoma" w:hAnsi="Tahoma" w:cs="Tahoma"/>
+          <w:sz w:val="28"/>
+          <w:szCs w:val="28"/>
+        </w:rPr>
+        <w:t>help</w:t>
+      </w:r>
+    </w:p>
+    <w:p>
+      <w:pPr>
+        <w:pStyle w:val="ListParagraph"/>
         <w:numPr>
-          <w:ilvl w:val="1"/>
+          <w:ilvl w:val="0"/>
           <w:numId w:val="5"/>
         </w:numPr>
         <w:rPr>
           <w:rFonts w:ascii="Tahoma" w:hAnsi="Tahoma" w:cs="Tahoma"/>
           <w:sz w:val="28"/>
           <w:szCs w:val="28"/>
-          <w:rtl/>
-        </w:rPr>
-      </w:pPr>
-      <w:r>
-        <w:rPr>
-          <w:rFonts w:ascii="Tahoma" w:hAnsi="Tahoma" w:cs="Tahoma"/>
-          <w:sz w:val="28"/>
-          <w:szCs w:val="28"/>
-          <w:rtl/>
-        </w:rPr>
-        <w:t>קלט מהמקלדת – עמוד 44</w:t>
-      </w:r>
-    </w:p>
-    <w:p>
-      <w:pPr>
-        <w:pStyle w:val="a3"/>
-        <w:numPr>
-          <w:ilvl w:val="1"/>
-          <w:numId w:val="5"/>
-        </w:numPr>
-        <w:rPr>
-          <w:rFonts w:ascii="Tahoma" w:hAnsi="Tahoma" w:cs="Tahoma"/>
-          <w:sz w:val="28"/>
-          <w:szCs w:val="28"/>
-          <w:rtl/>
-        </w:rPr>
-      </w:pPr>
-      <w:r>
-        <w:rPr>
-          <w:rFonts w:ascii="Tahoma" w:hAnsi="Tahoma" w:cs="Tahoma"/>
-          <w:sz w:val="28"/>
-          <w:szCs w:val="28"/>
-          <w:rtl/>
-        </w:rPr>
-        <w:t>קבצים – עמודים 45, 46</w:t>
-      </w:r>
-    </w:p>
-    <w:p>
-      <w:pPr>
-        <w:pStyle w:val="a3"/>
-        <w:numPr>
-          <w:ilvl w:val="1"/>
-          <w:numId w:val="5"/>
-        </w:numPr>
-        <w:rPr>
-          <w:rFonts w:ascii="Tahoma" w:hAnsi="Tahoma" w:cs="Tahoma"/>
-          <w:sz w:val="28"/>
-          <w:szCs w:val="28"/>
-          <w:rtl/>
-        </w:rPr>
-      </w:pPr>
-      <w:r>
-        <w:rPr>
-          <w:rFonts w:ascii="Tahoma" w:hAnsi="Tahoma" w:cs="Tahoma"/>
-          <w:sz w:val="28"/>
-          <w:szCs w:val="28"/>
-        </w:rPr>
-        <w:t>print</w:t>
-      </w:r>
-      <w:r>
-        <w:rPr>
-          <w:rFonts w:ascii="Tahoma" w:hAnsi="Tahoma" w:cs="Tahoma"/>
-          <w:sz w:val="28"/>
-          <w:szCs w:val="28"/>
-          <w:rtl/>
-        </w:rPr>
-        <w:t xml:space="preserve"> – עמודים 46, 47</w:t>
-      </w:r>
-    </w:p>
-    <w:p>
-      <w:pPr>
-        <w:pStyle w:val="a3"/>
-        <w:numPr>
-          <w:ilvl w:val="1"/>
-          <w:numId w:val="5"/>
-        </w:numPr>
-        <w:rPr>
-          <w:rFonts w:ascii="Tahoma" w:hAnsi="Tahoma" w:cs="Tahoma"/>
-          <w:sz w:val="28"/>
-          <w:szCs w:val="28"/>
-          <w:rtl/>
-        </w:rPr>
-      </w:pPr>
-      <w:r>
-        <w:rPr>
-          <w:rFonts w:ascii="Tahoma" w:hAnsi="Tahoma" w:cs="Tahoma"/>
-          <w:sz w:val="28"/>
-          <w:szCs w:val="28"/>
-          <w:rtl/>
-        </w:rPr>
-        <w:t>פרמוט מחרוזות – עמודים 47, 48, 49</w:t>
+        </w:rPr>
+      </w:pPr>
+      <w:r>
+        <w:rPr>
+          <w:rFonts w:ascii="Tahoma" w:hAnsi="Tahoma" w:cs="Tahoma" w:hint="cs"/>
+          <w:sz w:val="28"/>
+          <w:szCs w:val="28"/>
+          <w:rtl/>
+        </w:rPr>
+        <w:t>פרק 8 עד החלק של קבלת פרמטרים לתוכנית</w:t>
+      </w:r>
+    </w:p>
+    <w:p>
+      <w:pPr>
+        <w:rPr>
+          <w:rFonts w:ascii="Tahoma" w:hAnsi="Tahoma" w:cs="Tahoma"/>
+          <w:sz w:val="28"/>
+          <w:szCs w:val="28"/>
+          <w:rtl/>
+        </w:rPr>
+      </w:pPr>
+      <w:r>
+        <w:rPr>
+          <w:rFonts w:ascii="Tahoma" w:hAnsi="Tahoma" w:cs="Tahoma" w:hint="cs"/>
+          <w:sz w:val="28"/>
+          <w:szCs w:val="28"/>
+          <w:rtl/>
+        </w:rPr>
+        <w:t>אין חובה לבצע את התרגולים במהלך הפרקים.</w:t>
       </w:r>
     </w:p>
     <w:p>
@@ -681,18 +662,7 @@
           <w:szCs w:val="28"/>
           <w:rtl/>
         </w:rPr>
-        <w:t xml:space="preserve"> מצורף קישור לעמוד הסבר ע</w:t>
-      </w:r>
-      <w:bookmarkStart w:id="0" w:name="_GoBack"/>
-      <w:bookmarkEnd w:id="0"/>
-      <w:r>
-        <w:rPr>
-          <w:rFonts w:ascii="Tahoma" w:hAnsi="Tahoma" w:cs="Tahoma"/>
-          <w:sz w:val="28"/>
-          <w:szCs w:val="28"/>
-          <w:rtl/>
-        </w:rPr>
-        <w:t xml:space="preserve">ל העבודה עם </w:t>
+        <w:t xml:space="preserve"> מצורף קישור לעמוד הסבר על העבודה עם </w:t>
       </w:r>
       <w:r>
         <w:rPr>
@@ -722,49 +692,15 @@
         </w:rPr>
         <w:t xml:space="preserve"> </w:t>
       </w:r>
-      <w:r>
-        <w:rPr>
-          <w:rFonts w:ascii="Tahoma" w:hAnsi="Tahoma" w:cs="Tahoma"/>
-        </w:rPr>
-        <w:fldChar w:fldCharType="begin"/>
-      </w:r>
-      <w:r>
-        <w:rPr>
-          <w:rFonts w:ascii="Tahoma" w:hAnsi="Tahoma" w:cs="Tahoma"/>
-        </w:rPr>
-        <w:instrText xml:space="preserve"> HYPERLINK "</w:instrText>
-      </w:r>
-      <w:r>
-        <w:rPr>
-          <w:rFonts w:ascii="Tahoma" w:hAnsi="Tahoma" w:cs="Tahoma"/>
-        </w:rPr>
-        <w:instrText>https://realpython.com/python-idle/</w:instrText>
-      </w:r>
-      <w:r>
-        <w:rPr>
-          <w:rFonts w:ascii="Tahoma" w:hAnsi="Tahoma" w:cs="Tahoma"/>
-        </w:rPr>
-        <w:instrText xml:space="preserve">" </w:instrText>
-      </w:r>
-      <w:r>
-        <w:rPr>
-          <w:rFonts w:ascii="Tahoma" w:hAnsi="Tahoma" w:cs="Tahoma"/>
-        </w:rPr>
-        <w:fldChar w:fldCharType="separate"/>
-      </w:r>
-      <w:r>
-        <w:rPr>
-          <w:rStyle w:val="Hyperlink"/>
-          <w:rFonts w:ascii="Tahoma" w:hAnsi="Tahoma" w:cs="Tahoma"/>
-        </w:rPr>
-        <w:t>https://realpython.com/python-idle/</w:t>
-      </w:r>
-      <w:r>
-        <w:rPr>
-          <w:rFonts w:ascii="Tahoma" w:hAnsi="Tahoma" w:cs="Tahoma"/>
-        </w:rPr>
-        <w:fldChar w:fldCharType="end"/>
-      </w:r>
+      <w:hyperlink r:id="rId8" w:history="1">
+        <w:r>
+          <w:rPr>
+            <w:rStyle w:val="Hyperlink"/>
+            <w:rFonts w:ascii="Tahoma" w:hAnsi="Tahoma" w:cs="Tahoma"/>
+          </w:rPr>
+          <w:t>https://realpython.com/python-idle/</w:t>
+        </w:r>
+      </w:hyperlink>
     </w:p>
     <w:p>
       <w:pPr>
@@ -876,7 +812,16 @@
           <w:szCs w:val="28"/>
           <w:rtl/>
         </w:rPr>
-        <w:t>10</w:t>
+        <w:t>1</w:t>
+      </w:r>
+      <w:r>
+        <w:rPr>
+          <w:rFonts w:ascii="Tahoma" w:hAnsi="Tahoma" w:cs="Tahoma" w:hint="cs"/>
+          <w:sz w:val="28"/>
+          <w:szCs w:val="28"/>
+          <w:rtl/>
+        </w:rPr>
+        <w:t>2</w:t>
       </w:r>
       <w:r>
         <w:rPr>
@@ -1187,7 +1132,7 @@
     </w:p>
     <w:p>
       <w:pPr>
-        <w:pStyle w:val="a3"/>
+        <w:pStyle w:val="ListParagraph"/>
         <w:numPr>
           <w:ilvl w:val="0"/>
           <w:numId w:val="1"/>
@@ -1210,44 +1155,68 @@
     </w:p>
     <w:p>
       <w:pPr>
-        <w:pStyle w:val="a3"/>
-        <w:rPr>
-          <w:rFonts w:ascii="Tahoma" w:hAnsi="Tahoma" w:cs="Tahoma"/>
-          <w:b/>
-          <w:bCs/>
-          <w:sz w:val="28"/>
-          <w:szCs w:val="28"/>
-          <w:rtl/>
-        </w:rPr>
-      </w:pPr>
-      <w:r>
-        <w:rPr>
-          <w:rFonts w:ascii="Tahoma" w:hAnsi="Tahoma" w:cs="Tahoma"/>
-          <w:b/>
-          <w:bCs/>
-          <w:sz w:val="28"/>
-          <w:szCs w:val="28"/>
-          <w:rtl/>
-        </w:rPr>
-        <w:t>לדוגמה: התכנית תקלוט "1234" ותדפיס "4321".</w:t>
-      </w:r>
-    </w:p>
-    <w:p>
-      <w:pPr>
-        <w:pStyle w:val="a3"/>
-        <w:rPr>
-          <w:rFonts w:ascii="Tahoma" w:hAnsi="Tahoma" w:cs="Tahoma"/>
-          <w:b/>
-          <w:bCs/>
-          <w:sz w:val="28"/>
-          <w:szCs w:val="28"/>
-          <w:rtl/>
-        </w:rPr>
-      </w:pPr>
-    </w:p>
-    <w:p>
-      <w:pPr>
-        <w:pStyle w:val="a3"/>
+        <w:pStyle w:val="ListParagraph"/>
+        <w:rPr>
+          <w:rFonts w:ascii="Tahoma" w:hAnsi="Tahoma" w:cs="Tahoma"/>
+          <w:b/>
+          <w:bCs/>
+          <w:sz w:val="28"/>
+          <w:szCs w:val="28"/>
+          <w:rtl/>
+        </w:rPr>
+      </w:pPr>
+      <w:r>
+        <w:rPr>
+          <w:rFonts w:ascii="Tahoma" w:hAnsi="Tahoma" w:cs="Tahoma"/>
+          <w:b/>
+          <w:bCs/>
+          <w:sz w:val="28"/>
+          <w:szCs w:val="28"/>
+          <w:rtl/>
+        </w:rPr>
+        <w:t xml:space="preserve">לדוגמה: </w:t>
+      </w:r>
+      <w:proofErr w:type="spellStart"/>
+      <w:r>
+        <w:rPr>
+          <w:rFonts w:ascii="Tahoma" w:hAnsi="Tahoma" w:cs="Tahoma"/>
+          <w:b/>
+          <w:bCs/>
+          <w:sz w:val="28"/>
+          <w:szCs w:val="28"/>
+          <w:rtl/>
+        </w:rPr>
+        <w:t>התכנית</w:t>
+      </w:r>
+      <w:proofErr w:type="spellEnd"/>
+      <w:r>
+        <w:rPr>
+          <w:rFonts w:ascii="Tahoma" w:hAnsi="Tahoma" w:cs="Tahoma"/>
+          <w:b/>
+          <w:bCs/>
+          <w:sz w:val="28"/>
+          <w:szCs w:val="28"/>
+          <w:rtl/>
+        </w:rPr>
+        <w:t xml:space="preserve"> תקלוט "1234" ותדפיס "4321".</w:t>
+      </w:r>
+    </w:p>
+    <w:p>
+      <w:pPr>
+        <w:pStyle w:val="ListParagraph"/>
+        <w:rPr>
+          <w:rFonts w:ascii="Tahoma" w:hAnsi="Tahoma" w:cs="Tahoma"/>
+          <w:b/>
+          <w:bCs/>
+          <w:sz w:val="28"/>
+          <w:szCs w:val="28"/>
+          <w:rtl/>
+        </w:rPr>
+      </w:pPr>
+    </w:p>
+    <w:p>
+      <w:pPr>
+        <w:pStyle w:val="ListParagraph"/>
         <w:numPr>
           <w:ilvl w:val="0"/>
           <w:numId w:val="1"/>
@@ -1270,7 +1239,7 @@
     </w:p>
     <w:p>
       <w:pPr>
-        <w:pStyle w:val="a3"/>
+        <w:pStyle w:val="ListParagraph"/>
         <w:rPr>
           <w:rFonts w:ascii="Tahoma" w:hAnsi="Tahoma" w:cs="Tahoma"/>
           <w:b/>
@@ -1293,7 +1262,7 @@
     </w:p>
     <w:p>
       <w:pPr>
-        <w:pStyle w:val="a3"/>
+        <w:pStyle w:val="ListParagraph"/>
         <w:jc w:val="right"/>
         <w:rPr>
           <w:rFonts w:ascii="Tahoma" w:hAnsi="Tahoma" w:cs="Tahoma"/>
@@ -1316,17 +1285,17 @@
     </w:p>
     <w:p>
       <w:pPr>
-        <w:pStyle w:val="a3"/>
-        <w:rPr>
-          <w:rFonts w:ascii="Tahoma" w:hAnsi="Tahoma" w:cs="Tahoma"/>
-          <w:sz w:val="28"/>
-          <w:szCs w:val="28"/>
-        </w:rPr>
-      </w:pPr>
-    </w:p>
-    <w:p>
-      <w:pPr>
-        <w:pStyle w:val="a3"/>
+        <w:pStyle w:val="ListParagraph"/>
+        <w:rPr>
+          <w:rFonts w:ascii="Tahoma" w:hAnsi="Tahoma" w:cs="Tahoma"/>
+          <w:sz w:val="28"/>
+          <w:szCs w:val="28"/>
+        </w:rPr>
+      </w:pPr>
+    </w:p>
+    <w:p>
+      <w:pPr>
+        <w:pStyle w:val="ListParagraph"/>
         <w:numPr>
           <w:ilvl w:val="0"/>
           <w:numId w:val="1"/>
@@ -1401,29 +1370,29 @@
     </w:p>
     <w:p>
       <w:pPr>
-        <w:pStyle w:val="a3"/>
-        <w:rPr>
-          <w:rFonts w:ascii="Tahoma" w:hAnsi="Tahoma" w:cs="Tahoma"/>
-          <w:sz w:val="28"/>
-          <w:szCs w:val="28"/>
-          <w:rtl/>
-        </w:rPr>
-      </w:pPr>
-    </w:p>
-    <w:p>
-      <w:pPr>
-        <w:pStyle w:val="a3"/>
-        <w:rPr>
-          <w:rFonts w:ascii="Tahoma" w:hAnsi="Tahoma" w:cs="Tahoma"/>
-          <w:sz w:val="28"/>
-          <w:szCs w:val="28"/>
-          <w:rtl/>
-        </w:rPr>
-      </w:pPr>
-    </w:p>
-    <w:p>
-      <w:pPr>
-        <w:pStyle w:val="a3"/>
+        <w:pStyle w:val="ListParagraph"/>
+        <w:rPr>
+          <w:rFonts w:ascii="Tahoma" w:hAnsi="Tahoma" w:cs="Tahoma"/>
+          <w:sz w:val="28"/>
+          <w:szCs w:val="28"/>
+          <w:rtl/>
+        </w:rPr>
+      </w:pPr>
+    </w:p>
+    <w:p>
+      <w:pPr>
+        <w:pStyle w:val="ListParagraph"/>
+        <w:rPr>
+          <w:rFonts w:ascii="Tahoma" w:hAnsi="Tahoma" w:cs="Tahoma"/>
+          <w:sz w:val="28"/>
+          <w:szCs w:val="28"/>
+          <w:rtl/>
+        </w:rPr>
+      </w:pPr>
+    </w:p>
+    <w:p>
+      <w:pPr>
+        <w:pStyle w:val="ListParagraph"/>
         <w:numPr>
           <w:ilvl w:val="0"/>
           <w:numId w:val="1"/>
@@ -1455,26 +1424,50 @@
     </w:p>
     <w:p>
       <w:pPr>
-        <w:pStyle w:val="a3"/>
-        <w:rPr>
-          <w:rFonts w:ascii="Tahoma" w:hAnsi="Tahoma" w:cs="Tahoma"/>
-          <w:b/>
-          <w:bCs/>
-          <w:sz w:val="28"/>
-          <w:szCs w:val="28"/>
-          <w:rtl/>
-        </w:rPr>
-      </w:pPr>
-      <w:r>
-        <w:rPr>
-          <w:rFonts w:ascii="Tahoma" w:hAnsi="Tahoma" w:cs="Tahoma"/>
-          <w:b/>
-          <w:bCs/>
-          <w:sz w:val="28"/>
-          <w:szCs w:val="28"/>
-          <w:rtl/>
-        </w:rPr>
-        <w:t>לדוגמה: התכנית תקלוט "4261" ותדפיס "</w:t>
+        <w:pStyle w:val="ListParagraph"/>
+        <w:rPr>
+          <w:rFonts w:ascii="Tahoma" w:hAnsi="Tahoma" w:cs="Tahoma"/>
+          <w:b/>
+          <w:bCs/>
+          <w:sz w:val="28"/>
+          <w:szCs w:val="28"/>
+          <w:rtl/>
+        </w:rPr>
+      </w:pPr>
+      <w:r>
+        <w:rPr>
+          <w:rFonts w:ascii="Tahoma" w:hAnsi="Tahoma" w:cs="Tahoma"/>
+          <w:b/>
+          <w:bCs/>
+          <w:sz w:val="28"/>
+          <w:szCs w:val="28"/>
+          <w:rtl/>
+        </w:rPr>
+        <w:t xml:space="preserve">לדוגמה: </w:t>
+      </w:r>
+      <w:proofErr w:type="spellStart"/>
+      <w:r>
+        <w:rPr>
+          <w:rFonts w:ascii="Tahoma" w:hAnsi="Tahoma" w:cs="Tahoma"/>
+          <w:b/>
+          <w:bCs/>
+          <w:sz w:val="28"/>
+          <w:szCs w:val="28"/>
+          <w:rtl/>
+        </w:rPr>
+        <w:t>התכנית</w:t>
+      </w:r>
+      <w:proofErr w:type="spellEnd"/>
+      <w:r>
+        <w:rPr>
+          <w:rFonts w:ascii="Tahoma" w:hAnsi="Tahoma" w:cs="Tahoma"/>
+          <w:b/>
+          <w:bCs/>
+          <w:sz w:val="28"/>
+          <w:szCs w:val="28"/>
+          <w:rtl/>
+        </w:rPr>
+        <w:t xml:space="preserve"> תקלוט "4261" ותדפיס "</w:t>
       </w:r>
       <w:r>
         <w:rPr>
@@ -1511,7 +1504,7 @@
     </w:p>
     <w:p>
       <w:pPr>
-        <w:pStyle w:val="a3"/>
+        <w:pStyle w:val="ListParagraph"/>
         <w:numPr>
           <w:ilvl w:val="0"/>
           <w:numId w:val="1"/>
@@ -1534,17 +1527,17 @@
     </w:p>
     <w:p>
       <w:pPr>
-        <w:pStyle w:val="a3"/>
-        <w:rPr>
-          <w:rFonts w:ascii="Tahoma" w:hAnsi="Tahoma" w:cs="Tahoma"/>
-          <w:sz w:val="28"/>
-          <w:szCs w:val="28"/>
-        </w:rPr>
-      </w:pPr>
-    </w:p>
-    <w:p>
-      <w:pPr>
-        <w:pStyle w:val="a3"/>
+        <w:pStyle w:val="ListParagraph"/>
+        <w:rPr>
+          <w:rFonts w:ascii="Tahoma" w:hAnsi="Tahoma" w:cs="Tahoma"/>
+          <w:sz w:val="28"/>
+          <w:szCs w:val="28"/>
+        </w:rPr>
+      </w:pPr>
+    </w:p>
+    <w:p>
+      <w:pPr>
+        <w:pStyle w:val="ListParagraph"/>
         <w:numPr>
           <w:ilvl w:val="0"/>
           <w:numId w:val="1"/>
@@ -1567,29 +1560,29 @@
     </w:p>
     <w:p>
       <w:pPr>
-        <w:pStyle w:val="a3"/>
-        <w:rPr>
-          <w:rFonts w:ascii="Tahoma" w:hAnsi="Tahoma" w:cs="Tahoma"/>
-          <w:sz w:val="28"/>
-          <w:szCs w:val="28"/>
-          <w:rtl/>
-        </w:rPr>
-      </w:pPr>
-    </w:p>
-    <w:p>
-      <w:pPr>
-        <w:pStyle w:val="a3"/>
-        <w:rPr>
-          <w:rFonts w:ascii="Tahoma" w:hAnsi="Tahoma" w:cs="Tahoma"/>
-          <w:sz w:val="28"/>
-          <w:szCs w:val="28"/>
-          <w:rtl/>
-        </w:rPr>
-      </w:pPr>
-    </w:p>
-    <w:p>
-      <w:pPr>
-        <w:pStyle w:val="a3"/>
+        <w:pStyle w:val="ListParagraph"/>
+        <w:rPr>
+          <w:rFonts w:ascii="Tahoma" w:hAnsi="Tahoma" w:cs="Tahoma"/>
+          <w:sz w:val="28"/>
+          <w:szCs w:val="28"/>
+          <w:rtl/>
+        </w:rPr>
+      </w:pPr>
+    </w:p>
+    <w:p>
+      <w:pPr>
+        <w:pStyle w:val="ListParagraph"/>
+        <w:rPr>
+          <w:rFonts w:ascii="Tahoma" w:hAnsi="Tahoma" w:cs="Tahoma"/>
+          <w:sz w:val="28"/>
+          <w:szCs w:val="28"/>
+          <w:rtl/>
+        </w:rPr>
+      </w:pPr>
+    </w:p>
+    <w:p>
+      <w:pPr>
+        <w:pStyle w:val="ListParagraph"/>
         <w:numPr>
           <w:ilvl w:val="0"/>
           <w:numId w:val="1"/>
@@ -1647,7 +1640,7 @@
     </w:p>
     <w:p>
       <w:pPr>
-        <w:pStyle w:val="a3"/>
+        <w:pStyle w:val="ListParagraph"/>
         <w:rPr>
           <w:rFonts w:ascii="Tahoma" w:hAnsi="Tahoma" w:cs="Tahoma"/>
           <w:b/>
@@ -1671,7 +1664,7 @@
     </w:p>
     <w:p>
       <w:pPr>
-        <w:pStyle w:val="a3"/>
+        <w:pStyle w:val="ListParagraph"/>
         <w:jc w:val="right"/>
         <w:rPr>
           <w:rFonts w:ascii="Tahoma" w:hAnsi="Tahoma" w:cs="Tahoma"/>
@@ -1685,30 +1678,12 @@
           <w:sz w:val="28"/>
           <w:szCs w:val="28"/>
         </w:rPr>
-        <w:t xml:space="preserve">Input: Hi guys, </w:t>
-      </w:r>
-      <w:proofErr w:type="gramStart"/>
-      <w:r>
-        <w:rPr>
-          <w:rFonts w:ascii="Tahoma" w:hAnsi="Tahoma" w:cs="Tahoma"/>
-          <w:sz w:val="28"/>
-          <w:szCs w:val="28"/>
-        </w:rPr>
-        <w:t>How</w:t>
-      </w:r>
-      <w:proofErr w:type="gramEnd"/>
-      <w:r>
-        <w:rPr>
-          <w:rFonts w:ascii="Tahoma" w:hAnsi="Tahoma" w:cs="Tahoma"/>
-          <w:sz w:val="28"/>
-          <w:szCs w:val="28"/>
-        </w:rPr>
-        <w:t xml:space="preserve"> are you?</w:t>
-      </w:r>
-    </w:p>
-    <w:p>
-      <w:pPr>
-        <w:pStyle w:val="a3"/>
+        <w:t>Input: Hi guys, How are you?</w:t>
+      </w:r>
+    </w:p>
+    <w:p>
+      <w:pPr>
+        <w:pStyle w:val="ListParagraph"/>
         <w:jc w:val="right"/>
         <w:rPr>
           <w:rFonts w:ascii="Tahoma" w:hAnsi="Tahoma" w:cs="Tahoma"/>
@@ -1765,7 +1740,19 @@
     </w:p>
     <w:p>
       <w:pPr>
-        <w:pStyle w:val="a3"/>
+        <w:pStyle w:val="ListParagraph"/>
+        <w:jc w:val="right"/>
+        <w:rPr>
+          <w:rFonts w:ascii="Tahoma" w:hAnsi="Tahoma" w:cs="Tahoma"/>
+          <w:sz w:val="28"/>
+          <w:szCs w:val="28"/>
+          <w:rtl/>
+        </w:rPr>
+      </w:pPr>
+    </w:p>
+    <w:p>
+      <w:pPr>
+        <w:pStyle w:val="ListParagraph"/>
         <w:jc w:val="center"/>
         <w:rPr>
           <w:rFonts w:ascii="Tahoma" w:hAnsi="Tahoma" w:cs="Tahoma"/>
@@ -1776,7 +1763,7 @@
     </w:p>
     <w:p>
       <w:pPr>
-        <w:pStyle w:val="a3"/>
+        <w:pStyle w:val="ListParagraph"/>
         <w:numPr>
           <w:ilvl w:val="0"/>
           <w:numId w:val="1"/>
@@ -1827,7 +1814,7 @@
     </w:p>
     <w:p>
       <w:pPr>
-        <w:pStyle w:val="a3"/>
+        <w:pStyle w:val="ListParagraph"/>
         <w:numPr>
           <w:ilvl w:val="0"/>
           <w:numId w:val="1"/>
@@ -1836,7 +1823,6 @@
           <w:rFonts w:ascii="Tahoma" w:hAnsi="Tahoma" w:cs="Tahoma"/>
           <w:sz w:val="28"/>
           <w:szCs w:val="28"/>
-          <w:rtl/>
         </w:rPr>
       </w:pPr>
       <w:r>
@@ -1901,28 +1887,218 @@
     </w:p>
     <w:p>
       <w:pPr>
-        <w:pStyle w:val="a3"/>
-        <w:rPr>
-          <w:rFonts w:ascii="Tahoma" w:hAnsi="Tahoma" w:cs="Tahoma"/>
-          <w:sz w:val="28"/>
-          <w:szCs w:val="28"/>
-          <w:rtl/>
-        </w:rPr>
-      </w:pPr>
-    </w:p>
-    <w:p>
-      <w:pPr>
-        <w:rPr>
-          <w:rFonts w:ascii="Tahoma" w:hAnsi="Tahoma" w:cs="Tahoma"/>
-          <w:sz w:val="28"/>
-          <w:szCs w:val="28"/>
-          <w:rtl/>
-        </w:rPr>
-      </w:pPr>
-    </w:p>
-    <w:p>
-      <w:pPr>
-        <w:pStyle w:val="a3"/>
+        <w:pStyle w:val="ListParagraph"/>
+        <w:numPr>
+          <w:ilvl w:val="0"/>
+          <w:numId w:val="1"/>
+        </w:numPr>
+        <w:rPr>
+          <w:rFonts w:ascii="Tahoma" w:hAnsi="Tahoma" w:cs="Tahoma"/>
+          <w:sz w:val="28"/>
+          <w:szCs w:val="28"/>
+          <w:rtl/>
+        </w:rPr>
+      </w:pPr>
+      <w:r>
+        <w:rPr>
+          <w:rFonts w:ascii="Tahoma" w:hAnsi="Tahoma" w:cs="Tahoma"/>
+          <w:sz w:val="28"/>
+          <w:szCs w:val="28"/>
+          <w:rtl/>
+        </w:rPr>
+        <w:t>הדפיסו למסך את כל המספרים בין 0 ל-100 שמתחלקים ב-7 ללא שארית, או שמכילים את הספרה 7,</w:t>
+      </w:r>
+    </w:p>
+    <w:p>
+      <w:pPr>
+        <w:pStyle w:val="ListParagraph"/>
+        <w:rPr>
+          <w:rFonts w:ascii="Tahoma" w:hAnsi="Tahoma" w:cs="Tahoma"/>
+          <w:sz w:val="28"/>
+          <w:szCs w:val="28"/>
+          <w:rtl/>
+        </w:rPr>
+      </w:pPr>
+      <w:r>
+        <w:rPr>
+          <w:rFonts w:ascii="Tahoma" w:hAnsi="Tahoma" w:cs="Tahoma"/>
+          <w:sz w:val="28"/>
+          <w:szCs w:val="28"/>
+          <w:rtl/>
+        </w:rPr>
+        <w:t>לפי הסדר.  השתמשו רק בפעולות חשבון!</w:t>
+      </w:r>
+    </w:p>
+    <w:p>
+      <w:pPr>
+        <w:pStyle w:val="ListParagraph"/>
+        <w:numPr>
+          <w:ilvl w:val="0"/>
+          <w:numId w:val="1"/>
+        </w:numPr>
+        <w:rPr>
+          <w:rFonts w:ascii="Tahoma" w:hAnsi="Tahoma" w:cs="Tahoma"/>
+          <w:sz w:val="28"/>
+          <w:szCs w:val="28"/>
+          <w:rtl/>
+        </w:rPr>
+      </w:pPr>
+      <w:r>
+        <w:rPr>
+          <w:rFonts w:ascii="Tahoma" w:hAnsi="Tahoma" w:cs="Tahoma"/>
+          <w:sz w:val="28"/>
+          <w:szCs w:val="28"/>
+          <w:rtl/>
+        </w:rPr>
+        <w:t xml:space="preserve">הדפיסו למסך את כל המספרים מ-0.1 עד 5, בקפיצות של 0.1. אבל שימו לב - את המספרים השלמים צריך להדפיס ללא נקודה עשרונית! בין כל שני מספרים יהיה רווח יחיד, לאחר כל מספר </w:t>
+      </w:r>
+      <w:proofErr w:type="spellStart"/>
+      <w:r>
+        <w:rPr>
+          <w:rFonts w:ascii="Tahoma" w:hAnsi="Tahoma" w:cs="Tahoma"/>
+          <w:sz w:val="28"/>
+          <w:szCs w:val="28"/>
+          <w:rtl/>
+        </w:rPr>
+        <w:t>שלםם</w:t>
+      </w:r>
+      <w:proofErr w:type="spellEnd"/>
+      <w:r>
+        <w:rPr>
+          <w:rFonts w:ascii="Tahoma" w:hAnsi="Tahoma" w:cs="Tahoma"/>
+          <w:sz w:val="28"/>
+          <w:szCs w:val="28"/>
+          <w:rtl/>
+        </w:rPr>
+        <w:t xml:space="preserve"> תבוצע ירידת שורה.</w:t>
+      </w:r>
+    </w:p>
+    <w:p>
+      <w:pPr>
+        <w:pStyle w:val="ListParagraph"/>
+        <w:rPr>
+          <w:rFonts w:ascii="Tahoma" w:hAnsi="Tahoma" w:cs="Tahoma"/>
+          <w:sz w:val="28"/>
+          <w:szCs w:val="28"/>
+          <w:rtl/>
+        </w:rPr>
+      </w:pPr>
+      <w:r>
+        <w:rPr>
+          <w:rFonts w:ascii="Tahoma" w:hAnsi="Tahoma" w:cs="Tahoma"/>
+          <w:sz w:val="28"/>
+          <w:szCs w:val="28"/>
+          <w:rtl/>
+        </w:rPr>
+        <w:t>בדיוק כך:</w:t>
+      </w:r>
+    </w:p>
+    <w:p>
+      <w:pPr>
+        <w:pStyle w:val="ListParagraph"/>
+        <w:rPr>
+          <w:rFonts w:ascii="Tahoma" w:hAnsi="Tahoma" w:cs="Tahoma"/>
+          <w:sz w:val="28"/>
+          <w:szCs w:val="28"/>
+          <w:rtl/>
+        </w:rPr>
+      </w:pPr>
+      <w:r>
+        <w:rPr>
+          <w:rFonts w:ascii="Tahoma" w:hAnsi="Tahoma" w:cs="Tahoma"/>
+          <w:noProof/>
+          <w:sz w:val="28"/>
+          <w:szCs w:val="28"/>
+          <w:rtl/>
+        </w:rPr>
+        <w:drawing>
+          <wp:inline distT="0" distB="0" distL="0" distR="0" wp14:anchorId="391119F6" wp14:editId="601DCA1B">
+            <wp:extent cx="3343742" cy="1219370"/>
+            <wp:effectExtent l="0" t="0" r="9525" b="0"/>
+            <wp:docPr id="1" name="Picture 1"/>
+            <wp:cNvGraphicFramePr>
+              <a:graphicFrameLocks xmlns:a="http://schemas.openxmlformats.org/drawingml/2006/main" noChangeAspect="1"/>
+            </wp:cNvGraphicFramePr>
+            <a:graphic xmlns:a="http://schemas.openxmlformats.org/drawingml/2006/main">
+              <a:graphicData uri="http://schemas.openxmlformats.org/drawingml/2006/picture">
+                <pic:pic xmlns:pic="http://schemas.openxmlformats.org/drawingml/2006/picture">
+                  <pic:nvPicPr>
+                    <pic:cNvPr id="1" name=""/>
+                    <pic:cNvPicPr/>
+                  </pic:nvPicPr>
+                  <pic:blipFill>
+                    <a:blip r:embed="rId9"/>
+                    <a:stretch>
+                      <a:fillRect/>
+                    </a:stretch>
+                  </pic:blipFill>
+                  <pic:spPr>
+                    <a:xfrm>
+                      <a:off x="0" y="0"/>
+                      <a:ext cx="3343742" cy="1219370"/>
+                    </a:xfrm>
+                    <a:prstGeom prst="rect">
+                      <a:avLst/>
+                    </a:prstGeom>
+                  </pic:spPr>
+                </pic:pic>
+              </a:graphicData>
+            </a:graphic>
+          </wp:inline>
+        </w:drawing>
+      </w:r>
+    </w:p>
+    <w:p>
+      <w:pPr>
+        <w:pStyle w:val="ListParagraph"/>
+        <w:rPr>
+          <w:rFonts w:ascii="Tahoma" w:hAnsi="Tahoma" w:cs="Tahoma"/>
+          <w:sz w:val="28"/>
+          <w:szCs w:val="28"/>
+          <w:rtl/>
+        </w:rPr>
+      </w:pPr>
+      <w:r>
+        <w:rPr>
+          <w:rFonts w:ascii="Tahoma" w:hAnsi="Tahoma" w:cs="Tahoma"/>
+          <w:sz w:val="28"/>
+          <w:szCs w:val="28"/>
+          <w:rtl/>
+        </w:rPr>
+        <w:t xml:space="preserve">הפתרון צריך </w:t>
+      </w:r>
+      <w:r>
+        <w:rPr>
+          <w:rFonts w:ascii="Tahoma" w:hAnsi="Tahoma" w:cs="Tahoma"/>
+          <w:sz w:val="28"/>
+          <w:szCs w:val="28"/>
+          <w:rtl/>
+        </w:rPr>
+        <w:t xml:space="preserve">להיות </w:t>
+      </w:r>
+      <w:r>
+        <w:rPr>
+          <w:rFonts w:ascii="Tahoma" w:hAnsi="Tahoma" w:cs="Tahoma"/>
+          <w:sz w:val="28"/>
+          <w:szCs w:val="28"/>
+          <w:rtl/>
+        </w:rPr>
+        <w:t>באורך של 5 שורות קוד.</w:t>
+      </w:r>
+    </w:p>
+    <w:p>
+      <w:pPr>
+        <w:rPr>
+          <w:rFonts w:ascii="Tahoma" w:hAnsi="Tahoma" w:cs="Tahoma"/>
+          <w:sz w:val="28"/>
+          <w:szCs w:val="28"/>
+          <w:rtl/>
+        </w:rPr>
+      </w:pPr>
+    </w:p>
+    <w:p>
+      <w:pPr>
+        <w:pStyle w:val="ListParagraph"/>
         <w:rPr>
           <w:rFonts w:ascii="Tahoma" w:hAnsi="Tahoma" w:cs="Tahoma"/>
           <w:b/>
@@ -1962,7 +2138,7 @@
     </w:p>
     <w:p>
       <w:pPr>
-        <w:pStyle w:val="a3"/>
+        <w:pStyle w:val="ListParagraph"/>
         <w:rPr>
           <w:rFonts w:ascii="Tahoma" w:hAnsi="Tahoma" w:cs="Tahoma"/>
           <w:sz w:val="32"/>
@@ -1973,7 +2149,7 @@
     </w:p>
     <w:p>
       <w:pPr>
-        <w:pStyle w:val="a3"/>
+        <w:pStyle w:val="ListParagraph"/>
         <w:rPr>
           <w:rFonts w:ascii="Tahoma" w:hAnsi="Tahoma" w:cs="Tahoma"/>
           <w:sz w:val="30"/>
@@ -2013,7 +2189,7 @@
     </w:p>
     <w:p>
       <w:pPr>
-        <w:pStyle w:val="a3"/>
+        <w:pStyle w:val="ListParagraph"/>
         <w:rPr>
           <w:rFonts w:ascii="Tahoma" w:hAnsi="Tahoma" w:cs="Tahoma"/>
           <w:sz w:val="30"/>
@@ -2053,7 +2229,7 @@
     </w:p>
     <w:p>
       <w:pPr>
-        <w:pStyle w:val="a3"/>
+        <w:pStyle w:val="ListParagraph"/>
         <w:rPr>
           <w:rFonts w:ascii="Tahoma" w:hAnsi="Tahoma" w:cs="Tahoma"/>
           <w:sz w:val="30"/>
@@ -2073,7 +2249,7 @@
     </w:p>
     <w:p>
       <w:pPr>
-        <w:pStyle w:val="a3"/>
+        <w:pStyle w:val="ListParagraph"/>
         <w:rPr>
           <w:rFonts w:ascii="Tahoma" w:hAnsi="Tahoma" w:cs="Tahoma"/>
           <w:sz w:val="30"/>
@@ -2084,7 +2260,7 @@
     </w:p>
     <w:p>
       <w:pPr>
-        <w:pStyle w:val="a3"/>
+        <w:pStyle w:val="ListParagraph"/>
         <w:rPr>
           <w:rFonts w:ascii="Tahoma" w:hAnsi="Tahoma" w:cs="Tahoma"/>
           <w:sz w:val="30"/>
@@ -2099,23 +2275,44 @@
           <w:szCs w:val="30"/>
           <w:rtl/>
         </w:rPr>
-        <w:t>מהלך התכנית:</w:t>
-      </w:r>
-    </w:p>
-    <w:p>
-      <w:pPr>
-        <w:pStyle w:val="a3"/>
+        <w:lastRenderedPageBreak/>
+        <w:t xml:space="preserve">מהלך </w:t>
+      </w:r>
+      <w:proofErr w:type="spellStart"/>
+      <w:r>
         <w:rPr>
           <w:rFonts w:ascii="Tahoma" w:hAnsi="Tahoma" w:cs="Tahoma"/>
           <w:sz w:val="30"/>
           <w:szCs w:val="30"/>
           <w:rtl/>
         </w:rPr>
-      </w:pPr>
-    </w:p>
-    <w:p>
-      <w:pPr>
-        <w:pStyle w:val="a3"/>
+        <w:t>התכנית</w:t>
+      </w:r>
+      <w:proofErr w:type="spellEnd"/>
+      <w:r>
+        <w:rPr>
+          <w:rFonts w:ascii="Tahoma" w:hAnsi="Tahoma" w:cs="Tahoma"/>
+          <w:sz w:val="30"/>
+          <w:szCs w:val="30"/>
+          <w:rtl/>
+        </w:rPr>
+        <w:t>:</w:t>
+      </w:r>
+    </w:p>
+    <w:p>
+      <w:pPr>
+        <w:pStyle w:val="ListParagraph"/>
+        <w:rPr>
+          <w:rFonts w:ascii="Tahoma" w:hAnsi="Tahoma" w:cs="Tahoma"/>
+          <w:sz w:val="30"/>
+          <w:szCs w:val="30"/>
+          <w:rtl/>
+        </w:rPr>
+      </w:pPr>
+    </w:p>
+    <w:p>
+      <w:pPr>
+        <w:pStyle w:val="ListParagraph"/>
         <w:numPr>
           <w:ilvl w:val="0"/>
           <w:numId w:val="2"/>
@@ -2138,7 +2335,7 @@
     </w:p>
     <w:p>
       <w:pPr>
-        <w:pStyle w:val="a3"/>
+        <w:pStyle w:val="ListParagraph"/>
         <w:numPr>
           <w:ilvl w:val="0"/>
           <w:numId w:val="2"/>
@@ -2161,7 +2358,7 @@
     </w:p>
     <w:p>
       <w:pPr>
-        <w:pStyle w:val="a3"/>
+        <w:pStyle w:val="ListParagraph"/>
         <w:numPr>
           <w:ilvl w:val="0"/>
           <w:numId w:val="2"/>
@@ -2184,7 +2381,7 @@
     </w:p>
     <w:p>
       <w:pPr>
-        <w:pStyle w:val="a3"/>
+        <w:pStyle w:val="ListParagraph"/>
         <w:numPr>
           <w:ilvl w:val="0"/>
           <w:numId w:val="2"/>
@@ -2207,7 +2404,7 @@
     </w:p>
     <w:p>
       <w:pPr>
-        <w:pStyle w:val="a3"/>
+        <w:pStyle w:val="ListParagraph"/>
         <w:numPr>
           <w:ilvl w:val="0"/>
           <w:numId w:val="2"/>
@@ -2230,7 +2427,7 @@
     </w:p>
     <w:p>
       <w:pPr>
-        <w:pStyle w:val="a3"/>
+        <w:pStyle w:val="ListParagraph"/>
         <w:numPr>
           <w:ilvl w:val="0"/>
           <w:numId w:val="2"/>
@@ -2248,7 +2445,6 @@
           <w:szCs w:val="30"/>
           <w:rtl/>
         </w:rPr>
-        <w:lastRenderedPageBreak/>
         <w:t>במידה ולא, נבדוק לאילו מהשחקנים יש סכום קלפים גבוה יותר ונכריז עליו כעל מנצח. (במידה ול-2 השחקנים יש את אותו מספר קלפים נכריז על תיקו במשחק.)</w:t>
       </w:r>
     </w:p>
@@ -2295,7 +2491,7 @@
       </w:r>
     </w:p>
     <w:sectPr>
-      <w:headerReference w:type="default" r:id="rId8"/>
+      <w:headerReference w:type="default" r:id="rId10"/>
       <w:pgSz w:w="11906" w:h="16838"/>
       <w:pgMar w:top="1440" w:right="1800" w:bottom="1440" w:left="1800" w:header="708" w:footer="708" w:gutter="0"/>
       <w:cols w:space="708"/>
@@ -2308,7 +2504,7 @@
 </file>
 
 <file path=word/endnotes.xml><?xml version="1.0" encoding="utf-8"?>
-<w:endnotes xmlns:wpc="http://schemas.microsoft.com/office/word/2010/wordprocessingCanvas" xmlns:cx="http://schemas.microsoft.com/office/drawing/2014/chartex" xmlns:cx1="http://schemas.microsoft.com/office/drawing/2015/9/8/chartex" xmlns:cx2="http://schemas.microsoft.com/office/drawing/2015/10/21/chartex" xmlns:cx3="http://schemas.microsoft.com/office/drawing/2016/5/9/chartex" xmlns:cx4="http://schemas.microsoft.com/office/drawing/2016/5/10/chartex" xmlns:cx5="http://schemas.microsoft.com/office/drawing/2016/5/11/chartex" xmlns:cx6="http://schemas.microsoft.com/office/drawing/2016/5/12/chartex" xmlns:cx7="http://schemas.microsoft.com/office/drawing/2016/5/13/chartex" xmlns:cx8="http://schemas.microsoft.com/office/drawing/2016/5/14/chartex" xmlns:mc="http://schemas.openxmlformats.org/markup-compatibility/2006" xmlns:aink="http://schemas.microsoft.com/office/drawing/2016/ink" xmlns:am3d="http://schemas.microsoft.com/office/drawing/2017/model3d" xmlns:o="urn:schemas-microsoft-com:office:office" xmlns:r="http://schemas.openxmlformats.org/officeDocument/2006/relationships" xmlns:m="http://schemas.openxmlformats.org/officeDocument/2006/math" xmlns:v="urn:schemas-microsoft-com:vml" xmlns:wp14="http://schemas.microsoft.com/office/word/2010/wordprocessingDrawing" xmlns:wp="http://schemas.openxmlformats.org/drawingml/2006/wordprocessingDrawing" xmlns:w10="urn:schemas-microsoft-com:office:word" xmlns:w="http://schemas.openxmlformats.org/wordprocessingml/2006/main" xmlns:w14="http://schemas.microsoft.com/office/word/2010/wordml" xmlns:w15="http://schemas.microsoft.com/office/word/2012/wordml" xmlns:w16cid="http://schemas.microsoft.com/office/word/2016/wordml/cid" xmlns:w16se="http://schemas.microsoft.com/office/word/2015/wordml/symex" xmlns:wpg="http://schemas.microsoft.com/office/word/2010/wordprocessingGroup" xmlns:wpi="http://schemas.microsoft.com/office/word/2010/wordprocessingInk" xmlns:wne="http://schemas.microsoft.com/office/word/2006/wordml" xmlns:wps="http://schemas.microsoft.com/office/word/2010/wordprocessingShape" mc:Ignorable="w14 w15 w16se w16cid wp14">
+<w:endnotes xmlns:wpc="http://schemas.microsoft.com/office/word/2010/wordprocessingCanvas" xmlns:cx="http://schemas.microsoft.com/office/drawing/2014/chartex" xmlns:cx1="http://schemas.microsoft.com/office/drawing/2015/9/8/chartex" xmlns:cx2="http://schemas.microsoft.com/office/drawing/2015/10/21/chartex" xmlns:cx3="http://schemas.microsoft.com/office/drawing/2016/5/9/chartex" xmlns:cx4="http://schemas.microsoft.com/office/drawing/2016/5/10/chartex" xmlns:cx5="http://schemas.microsoft.com/office/drawing/2016/5/11/chartex" xmlns:cx6="http://schemas.microsoft.com/office/drawing/2016/5/12/chartex" xmlns:cx7="http://schemas.microsoft.com/office/drawing/2016/5/13/chartex" xmlns:cx8="http://schemas.microsoft.com/office/drawing/2016/5/14/chartex" xmlns:mc="http://schemas.openxmlformats.org/markup-compatibility/2006" xmlns:aink="http://schemas.microsoft.com/office/drawing/2016/ink" xmlns:am3d="http://schemas.microsoft.com/office/drawing/2017/model3d" xmlns:o="urn:schemas-microsoft-com:office:office" xmlns:oel="http://schemas.microsoft.com/office/2019/extlst" xmlns:r="http://schemas.openxmlformats.org/officeDocument/2006/relationships" xmlns:m="http://schemas.openxmlformats.org/officeDocument/2006/math" xmlns:v="urn:schemas-microsoft-com:vml" xmlns:wp14="http://schemas.microsoft.com/office/word/2010/wordprocessingDrawing" xmlns:wp="http://schemas.openxmlformats.org/drawingml/2006/wordprocessingDrawing" xmlns:w10="urn:schemas-microsoft-com:office:word" xmlns:w="http://schemas.openxmlformats.org/wordprocessingml/2006/main" xmlns:w14="http://schemas.microsoft.com/office/word/2010/wordml" xmlns:w15="http://schemas.microsoft.com/office/word/2012/wordml" xmlns:w16cex="http://schemas.microsoft.com/office/word/2018/wordml/cex" xmlns:w16cid="http://schemas.microsoft.com/office/word/2016/wordml/cid" xmlns:w16="http://schemas.microsoft.com/office/word/2018/wordml" xmlns:w16sdtdh="http://schemas.microsoft.com/office/word/2020/wordml/sdtdatahash" xmlns:w16se="http://schemas.microsoft.com/office/word/2015/wordml/symex" xmlns:wpg="http://schemas.microsoft.com/office/word/2010/wordprocessingGroup" xmlns:wpi="http://schemas.microsoft.com/office/word/2010/wordprocessingInk" xmlns:wne="http://schemas.microsoft.com/office/word/2006/wordml" xmlns:wps="http://schemas.microsoft.com/office/word/2010/wordprocessingShape" mc:Ignorable="w14 w15 w16se w16cid w16 w16cex w16sdtdh wp14">
   <w:endnote w:type="separator" w:id="-1">
     <w:p>
       <w:pPr>
@@ -2333,7 +2529,7 @@
 </file>
 
 <file path=word/footnotes.xml><?xml version="1.0" encoding="utf-8"?>
-<w:footnotes xmlns:wpc="http://schemas.microsoft.com/office/word/2010/wordprocessingCanvas" xmlns:cx="http://schemas.microsoft.com/office/drawing/2014/chartex" xmlns:cx1="http://schemas.microsoft.com/office/drawing/2015/9/8/chartex" xmlns:cx2="http://schemas.microsoft.com/office/drawing/2015/10/21/chartex" xmlns:cx3="http://schemas.microsoft.com/office/drawing/2016/5/9/chartex" xmlns:cx4="http://schemas.microsoft.com/office/drawing/2016/5/10/chartex" xmlns:cx5="http://schemas.microsoft.com/office/drawing/2016/5/11/chartex" xmlns:cx6="http://schemas.microsoft.com/office/drawing/2016/5/12/chartex" xmlns:cx7="http://schemas.microsoft.com/office/drawing/2016/5/13/chartex" xmlns:cx8="http://schemas.microsoft.com/office/drawing/2016/5/14/chartex" xmlns:mc="http://schemas.openxmlformats.org/markup-compatibility/2006" xmlns:aink="http://schemas.microsoft.com/office/drawing/2016/ink" xmlns:am3d="http://schemas.microsoft.com/office/drawing/2017/model3d" xmlns:o="urn:schemas-microsoft-com:office:office" xmlns:r="http://schemas.openxmlformats.org/officeDocument/2006/relationships" xmlns:m="http://schemas.openxmlformats.org/officeDocument/2006/math" xmlns:v="urn:schemas-microsoft-com:vml" xmlns:wp14="http://schemas.microsoft.com/office/word/2010/wordprocessingDrawing" xmlns:wp="http://schemas.openxmlformats.org/drawingml/2006/wordprocessingDrawing" xmlns:w10="urn:schemas-microsoft-com:office:word" xmlns:w="http://schemas.openxmlformats.org/wordprocessingml/2006/main" xmlns:w14="http://schemas.microsoft.com/office/word/2010/wordml" xmlns:w15="http://schemas.microsoft.com/office/word/2012/wordml" xmlns:w16cid="http://schemas.microsoft.com/office/word/2016/wordml/cid" xmlns:w16se="http://schemas.microsoft.com/office/word/2015/wordml/symex" xmlns:wpg="http://schemas.microsoft.com/office/word/2010/wordprocessingGroup" xmlns:wpi="http://schemas.microsoft.com/office/word/2010/wordprocessingInk" xmlns:wne="http://schemas.microsoft.com/office/word/2006/wordml" xmlns:wps="http://schemas.microsoft.com/office/word/2010/wordprocessingShape" mc:Ignorable="w14 w15 w16se w16cid wp14">
+<w:footnotes xmlns:wpc="http://schemas.microsoft.com/office/word/2010/wordprocessingCanvas" xmlns:cx="http://schemas.microsoft.com/office/drawing/2014/chartex" xmlns:cx1="http://schemas.microsoft.com/office/drawing/2015/9/8/chartex" xmlns:cx2="http://schemas.microsoft.com/office/drawing/2015/10/21/chartex" xmlns:cx3="http://schemas.microsoft.com/office/drawing/2016/5/9/chartex" xmlns:cx4="http://schemas.microsoft.com/office/drawing/2016/5/10/chartex" xmlns:cx5="http://schemas.microsoft.com/office/drawing/2016/5/11/chartex" xmlns:cx6="http://schemas.microsoft.com/office/drawing/2016/5/12/chartex" xmlns:cx7="http://schemas.microsoft.com/office/drawing/2016/5/13/chartex" xmlns:cx8="http://schemas.microsoft.com/office/drawing/2016/5/14/chartex" xmlns:mc="http://schemas.openxmlformats.org/markup-compatibility/2006" xmlns:aink="http://schemas.microsoft.com/office/drawing/2016/ink" xmlns:am3d="http://schemas.microsoft.com/office/drawing/2017/model3d" xmlns:o="urn:schemas-microsoft-com:office:office" xmlns:oel="http://schemas.microsoft.com/office/2019/extlst" xmlns:r="http://schemas.openxmlformats.org/officeDocument/2006/relationships" xmlns:m="http://schemas.openxmlformats.org/officeDocument/2006/math" xmlns:v="urn:schemas-microsoft-com:vml" xmlns:wp14="http://schemas.microsoft.com/office/word/2010/wordprocessingDrawing" xmlns:wp="http://schemas.openxmlformats.org/drawingml/2006/wordprocessingDrawing" xmlns:w10="urn:schemas-microsoft-com:office:word" xmlns:w="http://schemas.openxmlformats.org/wordprocessingml/2006/main" xmlns:w14="http://schemas.microsoft.com/office/word/2010/wordml" xmlns:w15="http://schemas.microsoft.com/office/word/2012/wordml" xmlns:w16cex="http://schemas.microsoft.com/office/word/2018/wordml/cex" xmlns:w16cid="http://schemas.microsoft.com/office/word/2016/wordml/cid" xmlns:w16="http://schemas.microsoft.com/office/word/2018/wordml" xmlns:w16sdtdh="http://schemas.microsoft.com/office/word/2020/wordml/sdtdatahash" xmlns:w16se="http://schemas.microsoft.com/office/word/2015/wordml/symex" xmlns:wpg="http://schemas.microsoft.com/office/word/2010/wordprocessingGroup" xmlns:wpi="http://schemas.microsoft.com/office/word/2010/wordprocessingInk" xmlns:wne="http://schemas.microsoft.com/office/word/2006/wordml" xmlns:wps="http://schemas.microsoft.com/office/word/2010/wordprocessingShape" mc:Ignorable="w14 w15 w16se w16cid w16 w16cex w16sdtdh wp14">
   <w:footnote w:type="separator" w:id="-1">
     <w:p>
       <w:pPr>
@@ -2358,10 +2554,10 @@
 </file>
 
 <file path=word/header1.xml><?xml version="1.0" encoding="utf-8"?>
-<w:hdr xmlns:wpc="http://schemas.microsoft.com/office/word/2010/wordprocessingCanvas" xmlns:cx="http://schemas.microsoft.com/office/drawing/2014/chartex" xmlns:cx1="http://schemas.microsoft.com/office/drawing/2015/9/8/chartex" xmlns:cx2="http://schemas.microsoft.com/office/drawing/2015/10/21/chartex" xmlns:cx3="http://schemas.microsoft.com/office/drawing/2016/5/9/chartex" xmlns:cx4="http://schemas.microsoft.com/office/drawing/2016/5/10/chartex" xmlns:cx5="http://schemas.microsoft.com/office/drawing/2016/5/11/chartex" xmlns:cx6="http://schemas.microsoft.com/office/drawing/2016/5/12/chartex" xmlns:cx7="http://schemas.microsoft.com/office/drawing/2016/5/13/chartex" xmlns:cx8="http://schemas.microsoft.com/office/drawing/2016/5/14/chartex" xmlns:mc="http://schemas.openxmlformats.org/markup-compatibility/2006" xmlns:aink="http://schemas.microsoft.com/office/drawing/2016/ink" xmlns:am3d="http://schemas.microsoft.com/office/drawing/2017/model3d" xmlns:o="urn:schemas-microsoft-com:office:office" xmlns:r="http://schemas.openxmlformats.org/officeDocument/2006/relationships" xmlns:m="http://schemas.openxmlformats.org/officeDocument/2006/math" xmlns:v="urn:schemas-microsoft-com:vml" xmlns:wp14="http://schemas.microsoft.com/office/word/2010/wordprocessingDrawing" xmlns:wp="http://schemas.openxmlformats.org/drawingml/2006/wordprocessingDrawing" xmlns:w10="urn:schemas-microsoft-com:office:word" xmlns:w="http://schemas.openxmlformats.org/wordprocessingml/2006/main" xmlns:w14="http://schemas.microsoft.com/office/word/2010/wordml" xmlns:w15="http://schemas.microsoft.com/office/word/2012/wordml" xmlns:w16cid="http://schemas.microsoft.com/office/word/2016/wordml/cid" xmlns:w16se="http://schemas.microsoft.com/office/word/2015/wordml/symex" xmlns:wpg="http://schemas.microsoft.com/office/word/2010/wordprocessingGroup" xmlns:wpi="http://schemas.microsoft.com/office/word/2010/wordprocessingInk" xmlns:wne="http://schemas.microsoft.com/office/word/2006/wordml" xmlns:wps="http://schemas.microsoft.com/office/word/2010/wordprocessingShape" mc:Ignorable="w14 w15 w16se w16cid wp14">
+<w:hdr xmlns:wpc="http://schemas.microsoft.com/office/word/2010/wordprocessingCanvas" xmlns:cx="http://schemas.microsoft.com/office/drawing/2014/chartex" xmlns:cx1="http://schemas.microsoft.com/office/drawing/2015/9/8/chartex" xmlns:cx2="http://schemas.microsoft.com/office/drawing/2015/10/21/chartex" xmlns:cx3="http://schemas.microsoft.com/office/drawing/2016/5/9/chartex" xmlns:cx4="http://schemas.microsoft.com/office/drawing/2016/5/10/chartex" xmlns:cx5="http://schemas.microsoft.com/office/drawing/2016/5/11/chartex" xmlns:cx6="http://schemas.microsoft.com/office/drawing/2016/5/12/chartex" xmlns:cx7="http://schemas.microsoft.com/office/drawing/2016/5/13/chartex" xmlns:cx8="http://schemas.microsoft.com/office/drawing/2016/5/14/chartex" xmlns:mc="http://schemas.openxmlformats.org/markup-compatibility/2006" xmlns:aink="http://schemas.microsoft.com/office/drawing/2016/ink" xmlns:am3d="http://schemas.microsoft.com/office/drawing/2017/model3d" xmlns:o="urn:schemas-microsoft-com:office:office" xmlns:oel="http://schemas.microsoft.com/office/2019/extlst" xmlns:r="http://schemas.openxmlformats.org/officeDocument/2006/relationships" xmlns:m="http://schemas.openxmlformats.org/officeDocument/2006/math" xmlns:v="urn:schemas-microsoft-com:vml" xmlns:wp14="http://schemas.microsoft.com/office/word/2010/wordprocessingDrawing" xmlns:wp="http://schemas.openxmlformats.org/drawingml/2006/wordprocessingDrawing" xmlns:w10="urn:schemas-microsoft-com:office:word" xmlns:w="http://schemas.openxmlformats.org/wordprocessingml/2006/main" xmlns:w14="http://schemas.microsoft.com/office/word/2010/wordml" xmlns:w15="http://schemas.microsoft.com/office/word/2012/wordml" xmlns:w16cex="http://schemas.microsoft.com/office/word/2018/wordml/cex" xmlns:w16cid="http://schemas.microsoft.com/office/word/2016/wordml/cid" xmlns:w16="http://schemas.microsoft.com/office/word/2018/wordml" xmlns:w16sdtdh="http://schemas.microsoft.com/office/word/2020/wordml/sdtdatahash" xmlns:w16se="http://schemas.microsoft.com/office/word/2015/wordml/symex" xmlns:wpg="http://schemas.microsoft.com/office/word/2010/wordprocessingGroup" xmlns:wpi="http://schemas.microsoft.com/office/word/2010/wordprocessingInk" xmlns:wne="http://schemas.microsoft.com/office/word/2006/wordml" xmlns:wps="http://schemas.microsoft.com/office/word/2010/wordprocessingShape" mc:Ignorable="w14 w15 w16se w16cid w16 w16cex w16sdtdh wp14">
   <w:p>
     <w:pPr>
-      <w:pStyle w:val="a4"/>
+      <w:pStyle w:val="Header"/>
       <w:rPr>
         <w:rtl/>
       </w:rPr>
@@ -2396,7 +2592,7 @@
   </w:p>
   <w:p>
     <w:pPr>
-      <w:pStyle w:val="a4"/>
+      <w:pStyle w:val="Header"/>
     </w:pPr>
     <w:r>
       <w:rPr>
@@ -2427,7 +2623,7 @@
 </file>
 
 <file path=word/numbering.xml><?xml version="1.0" encoding="utf-8"?>
-<w:numbering xmlns:wpc="http://schemas.microsoft.com/office/word/2010/wordprocessingCanvas" xmlns:cx="http://schemas.microsoft.com/office/drawing/2014/chartex" xmlns:cx1="http://schemas.microsoft.com/office/drawing/2015/9/8/chartex" xmlns:cx2="http://schemas.microsoft.com/office/drawing/2015/10/21/chartex" xmlns:cx3="http://schemas.microsoft.com/office/drawing/2016/5/9/chartex" xmlns:cx4="http://schemas.microsoft.com/office/drawing/2016/5/10/chartex" xmlns:cx5="http://schemas.microsoft.com/office/drawing/2016/5/11/chartex" xmlns:cx6="http://schemas.microsoft.com/office/drawing/2016/5/12/chartex" xmlns:cx7="http://schemas.microsoft.com/office/drawing/2016/5/13/chartex" xmlns:cx8="http://schemas.microsoft.com/office/drawing/2016/5/14/chartex" xmlns:mc="http://schemas.openxmlformats.org/markup-compatibility/2006" xmlns:aink="http://schemas.microsoft.com/office/drawing/2016/ink" xmlns:am3d="http://schemas.microsoft.com/office/drawing/2017/model3d" xmlns:o="urn:schemas-microsoft-com:office:office" xmlns:r="http://schemas.openxmlformats.org/officeDocument/2006/relationships" xmlns:m="http://schemas.openxmlformats.org/officeDocument/2006/math" xmlns:v="urn:schemas-microsoft-com:vml" xmlns:wp14="http://schemas.microsoft.com/office/word/2010/wordprocessingDrawing" xmlns:wp="http://schemas.openxmlformats.org/drawingml/2006/wordprocessingDrawing" xmlns:w10="urn:schemas-microsoft-com:office:word" xmlns:w="http://schemas.openxmlformats.org/wordprocessingml/2006/main" xmlns:w14="http://schemas.microsoft.com/office/word/2010/wordml" xmlns:w15="http://schemas.microsoft.com/office/word/2012/wordml" xmlns:w16cid="http://schemas.microsoft.com/office/word/2016/wordml/cid" xmlns:w16se="http://schemas.microsoft.com/office/word/2015/wordml/symex" xmlns:wpg="http://schemas.microsoft.com/office/word/2010/wordprocessingGroup" xmlns:wpi="http://schemas.microsoft.com/office/word/2010/wordprocessingInk" xmlns:wne="http://schemas.microsoft.com/office/word/2006/wordml" xmlns:wps="http://schemas.microsoft.com/office/word/2010/wordprocessingShape" mc:Ignorable="w14 w15 w16se w16cid wp14">
+<w:numbering xmlns:wpc="http://schemas.microsoft.com/office/word/2010/wordprocessingCanvas" xmlns:cx="http://schemas.microsoft.com/office/drawing/2014/chartex" xmlns:cx1="http://schemas.microsoft.com/office/drawing/2015/9/8/chartex" xmlns:cx2="http://schemas.microsoft.com/office/drawing/2015/10/21/chartex" xmlns:cx3="http://schemas.microsoft.com/office/drawing/2016/5/9/chartex" xmlns:cx4="http://schemas.microsoft.com/office/drawing/2016/5/10/chartex" xmlns:cx5="http://schemas.microsoft.com/office/drawing/2016/5/11/chartex" xmlns:cx6="http://schemas.microsoft.com/office/drawing/2016/5/12/chartex" xmlns:cx7="http://schemas.microsoft.com/office/drawing/2016/5/13/chartex" xmlns:cx8="http://schemas.microsoft.com/office/drawing/2016/5/14/chartex" xmlns:mc="http://schemas.openxmlformats.org/markup-compatibility/2006" xmlns:aink="http://schemas.microsoft.com/office/drawing/2016/ink" xmlns:am3d="http://schemas.microsoft.com/office/drawing/2017/model3d" xmlns:o="urn:schemas-microsoft-com:office:office" xmlns:oel="http://schemas.microsoft.com/office/2019/extlst" xmlns:r="http://schemas.openxmlformats.org/officeDocument/2006/relationships" xmlns:m="http://schemas.openxmlformats.org/officeDocument/2006/math" xmlns:v="urn:schemas-microsoft-com:vml" xmlns:wp14="http://schemas.microsoft.com/office/word/2010/wordprocessingDrawing" xmlns:wp="http://schemas.openxmlformats.org/drawingml/2006/wordprocessingDrawing" xmlns:w10="urn:schemas-microsoft-com:office:word" xmlns:w="http://schemas.openxmlformats.org/wordprocessingml/2006/main" xmlns:w14="http://schemas.microsoft.com/office/word/2010/wordml" xmlns:w15="http://schemas.microsoft.com/office/word/2012/wordml" xmlns:w16cex="http://schemas.microsoft.com/office/word/2018/wordml/cex" xmlns:w16cid="http://schemas.microsoft.com/office/word/2016/wordml/cid" xmlns:w16="http://schemas.microsoft.com/office/word/2018/wordml" xmlns:w16sdtdh="http://schemas.microsoft.com/office/word/2020/wordml/sdtdatahash" xmlns:w16se="http://schemas.microsoft.com/office/word/2015/wordml/symex" xmlns:wpg="http://schemas.microsoft.com/office/word/2010/wordprocessingGroup" xmlns:wpi="http://schemas.microsoft.com/office/word/2010/wordprocessingInk" xmlns:wne="http://schemas.microsoft.com/office/word/2006/wordml" xmlns:wps="http://schemas.microsoft.com/office/word/2010/wordprocessingShape" mc:Ignorable="w14 w15 w16se w16cid w16 w16cex w16sdtdh wp14">
   <w:abstractNum w:abstractNumId="0" w15:restartNumberingAfterBreak="0">
     <w:nsid w:val="FFFFFFFB"/>
     <w:multiLevelType w:val="multilevel"/>
@@ -2435,7 +2631,7 @@
     <w:lvl w:ilvl="0">
       <w:start w:val="1"/>
       <w:numFmt w:val="none"/>
-      <w:pStyle w:val="1"/>
+      <w:pStyle w:val="Heading1"/>
       <w:lvlText w:val=""/>
       <w:legacy w:legacy="1" w:legacySpace="0" w:legacyIndent="0"/>
       <w:lvlJc w:val="right"/>
@@ -3044,29 +3240,29 @@
       </w:pPr>
     </w:lvl>
   </w:abstractNum>
-  <w:num w:numId="1">
+  <w:num w:numId="1" w16cid:durableId="495615766">
     <w:abstractNumId w:val="2"/>
   </w:num>
-  <w:num w:numId="2">
+  <w:num w:numId="2" w16cid:durableId="1859808748">
     <w:abstractNumId w:val="5"/>
   </w:num>
-  <w:num w:numId="3">
+  <w:num w:numId="3" w16cid:durableId="1863475580">
     <w:abstractNumId w:val="3"/>
   </w:num>
-  <w:num w:numId="4">
+  <w:num w:numId="4" w16cid:durableId="1308899393">
     <w:abstractNumId w:val="4"/>
   </w:num>
-  <w:num w:numId="5">
+  <w:num w:numId="5" w16cid:durableId="1168641315">
     <w:abstractNumId w:val="1"/>
   </w:num>
-  <w:num w:numId="6">
+  <w:num w:numId="6" w16cid:durableId="1442601857">
     <w:abstractNumId w:val="0"/>
   </w:num>
 </w:numbering>
 </file>
 
 <file path=word/styles.xml><?xml version="1.0" encoding="utf-8"?>
-<w:styles xmlns:mc="http://schemas.openxmlformats.org/markup-compatibility/2006" xmlns:r="http://schemas.openxmlformats.org/officeDocument/2006/relationships" xmlns:w="http://schemas.openxmlformats.org/wordprocessingml/2006/main" xmlns:w14="http://schemas.microsoft.com/office/word/2010/wordml" xmlns:w15="http://schemas.microsoft.com/office/word/2012/wordml" xmlns:w16cid="http://schemas.microsoft.com/office/word/2016/wordml/cid" xmlns:w16se="http://schemas.microsoft.com/office/word/2015/wordml/symex" mc:Ignorable="w14 w15 w16se w16cid">
+<w:styles xmlns:mc="http://schemas.openxmlformats.org/markup-compatibility/2006" xmlns:r="http://schemas.openxmlformats.org/officeDocument/2006/relationships" xmlns:w="http://schemas.openxmlformats.org/wordprocessingml/2006/main" xmlns:w14="http://schemas.microsoft.com/office/word/2010/wordml" xmlns:w15="http://schemas.microsoft.com/office/word/2012/wordml" xmlns:w16cex="http://schemas.microsoft.com/office/word/2018/wordml/cex" xmlns:w16cid="http://schemas.microsoft.com/office/word/2016/wordml/cid" xmlns:w16="http://schemas.microsoft.com/office/word/2018/wordml" xmlns:w16sdtdh="http://schemas.microsoft.com/office/word/2020/wordml/sdtdatahash" xmlns:w16se="http://schemas.microsoft.com/office/word/2015/wordml/symex" mc:Ignorable="w14 w15 w16se w16cid w16 w16cex w16sdtdh">
   <w:docDefaults>
     <w:rPrDefault>
       <w:rPr>
@@ -3082,7 +3278,7 @@
       </w:pPr>
     </w:pPrDefault>
   </w:docDefaults>
-  <w:latentStyles w:defLockedState="0" w:defUIPriority="99" w:defSemiHidden="0" w:defUnhideWhenUsed="0" w:defQFormat="0" w:count="375">
+  <w:latentStyles w:defLockedState="0" w:defUIPriority="99" w:defSemiHidden="0" w:defUnhideWhenUsed="0" w:defQFormat="0" w:count="376">
     <w:lsdException w:name="Normal" w:uiPriority="0" w:qFormat="1"/>
     <w:lsdException w:name="heading 1" w:uiPriority="0" w:qFormat="1"/>
     <w:lsdException w:name="heading 2" w:semiHidden="1" w:uiPriority="9" w:unhideWhenUsed="1" w:qFormat="1"/>
@@ -3458,19 +3654,20 @@
     <w:lsdException w:name="Smart Hyperlink" w:semiHidden="1" w:unhideWhenUsed="1"/>
     <w:lsdException w:name="Hashtag" w:semiHidden="1" w:unhideWhenUsed="1"/>
     <w:lsdException w:name="Unresolved Mention" w:semiHidden="1" w:unhideWhenUsed="1"/>
+    <w:lsdException w:name="Smart Link" w:semiHidden="1" w:unhideWhenUsed="1"/>
   </w:latentStyles>
-  <w:style w:type="paragraph" w:default="1" w:styleId="a">
+  <w:style w:type="paragraph" w:default="1" w:styleId="Normal">
     <w:name w:val="Normal"/>
     <w:qFormat/>
     <w:pPr>
       <w:bidi/>
     </w:pPr>
   </w:style>
-  <w:style w:type="paragraph" w:styleId="1">
+  <w:style w:type="paragraph" w:styleId="Heading1">
     <w:name w:val="heading 1"/>
     <w:aliases w:val="כותרת הדף"/>
-    <w:next w:val="a"/>
-    <w:link w:val="10"/>
+    <w:next w:val="Normal"/>
+    <w:link w:val="Heading1Char"/>
     <w:qFormat/>
     <w:rsid w:val="00AE4E90"/>
     <w:pPr>
@@ -3498,13 +3695,13 @@
       <w:szCs w:val="52"/>
     </w:rPr>
   </w:style>
-  <w:style w:type="character" w:default="1" w:styleId="a0">
+  <w:style w:type="character" w:default="1" w:styleId="DefaultParagraphFont">
     <w:name w:val="Default Paragraph Font"/>
     <w:uiPriority w:val="1"/>
     <w:semiHidden/>
     <w:unhideWhenUsed/>
   </w:style>
-  <w:style w:type="table" w:default="1" w:styleId="a1">
+  <w:style w:type="table" w:default="1" w:styleId="TableNormal">
     <w:name w:val="Normal Table"/>
     <w:uiPriority w:val="99"/>
     <w:semiHidden/>
@@ -3519,15 +3716,15 @@
       </w:tblCellMar>
     </w:tblPr>
   </w:style>
-  <w:style w:type="numbering" w:default="1" w:styleId="a2">
+  <w:style w:type="numbering" w:default="1" w:styleId="NoList">
     <w:name w:val="No List"/>
     <w:uiPriority w:val="99"/>
     <w:semiHidden/>
     <w:unhideWhenUsed/>
   </w:style>
-  <w:style w:type="paragraph" w:styleId="a3">
+  <w:style w:type="paragraph" w:styleId="ListParagraph">
     <w:name w:val="List Paragraph"/>
-    <w:basedOn w:val="a"/>
+    <w:basedOn w:val="Normal"/>
     <w:uiPriority w:val="34"/>
     <w:qFormat/>
     <w:rsid w:val="00CE475E"/>
@@ -3536,10 +3733,10 @@
       <w:contextualSpacing/>
     </w:pPr>
   </w:style>
-  <w:style w:type="paragraph" w:styleId="a4">
+  <w:style w:type="paragraph" w:styleId="Header">
     <w:name w:val="header"/>
-    <w:basedOn w:val="a"/>
-    <w:link w:val="a5"/>
+    <w:basedOn w:val="Normal"/>
+    <w:link w:val="HeaderChar"/>
     <w:uiPriority w:val="99"/>
     <w:unhideWhenUsed/>
     <w:rsid w:val="0049563C"/>
@@ -3551,17 +3748,17 @@
       <w:spacing w:after="0" w:line="240" w:lineRule="auto"/>
     </w:pPr>
   </w:style>
-  <w:style w:type="character" w:customStyle="1" w:styleId="a5">
-    <w:name w:val="כותרת עליונה תו"/>
-    <w:basedOn w:val="a0"/>
-    <w:link w:val="a4"/>
+  <w:style w:type="character" w:customStyle="1" w:styleId="HeaderChar">
+    <w:name w:val="Header Char"/>
+    <w:basedOn w:val="DefaultParagraphFont"/>
+    <w:link w:val="Header"/>
     <w:uiPriority w:val="99"/>
     <w:rsid w:val="0049563C"/>
   </w:style>
-  <w:style w:type="paragraph" w:styleId="a6">
+  <w:style w:type="paragraph" w:styleId="Footer">
     <w:name w:val="footer"/>
-    <w:basedOn w:val="a"/>
-    <w:link w:val="a7"/>
+    <w:basedOn w:val="Normal"/>
+    <w:link w:val="FooterChar"/>
     <w:uiPriority w:val="99"/>
     <w:unhideWhenUsed/>
     <w:rsid w:val="0049563C"/>
@@ -3573,18 +3770,18 @@
       <w:spacing w:after="0" w:line="240" w:lineRule="auto"/>
     </w:pPr>
   </w:style>
-  <w:style w:type="character" w:customStyle="1" w:styleId="a7">
-    <w:name w:val="כותרת תחתונה תו"/>
-    <w:basedOn w:val="a0"/>
-    <w:link w:val="a6"/>
+  <w:style w:type="character" w:customStyle="1" w:styleId="FooterChar">
+    <w:name w:val="Footer Char"/>
+    <w:basedOn w:val="DefaultParagraphFont"/>
+    <w:link w:val="Footer"/>
     <w:uiPriority w:val="99"/>
     <w:rsid w:val="0049563C"/>
   </w:style>
-  <w:style w:type="paragraph" w:styleId="a8">
+  <w:style w:type="paragraph" w:styleId="IntenseQuote">
     <w:name w:val="Intense Quote"/>
-    <w:basedOn w:val="a"/>
-    <w:next w:val="a"/>
-    <w:link w:val="a9"/>
+    <w:basedOn w:val="Normal"/>
+    <w:next w:val="Normal"/>
+    <w:link w:val="IntenseQuoteChar"/>
     <w:uiPriority w:val="30"/>
     <w:qFormat/>
     <w:rsid w:val="003D25A9"/>
@@ -3603,10 +3800,10 @@
       <w:color w:val="5B9BD5" w:themeColor="accent1"/>
     </w:rPr>
   </w:style>
-  <w:style w:type="character" w:customStyle="1" w:styleId="a9">
-    <w:name w:val="ציטוט חזק תו"/>
-    <w:basedOn w:val="a0"/>
-    <w:link w:val="a8"/>
+  <w:style w:type="character" w:customStyle="1" w:styleId="IntenseQuoteChar">
+    <w:name w:val="Intense Quote Char"/>
+    <w:basedOn w:val="DefaultParagraphFont"/>
+    <w:link w:val="IntenseQuote"/>
     <w:uiPriority w:val="30"/>
     <w:rsid w:val="003D25A9"/>
     <w:rPr>
@@ -3617,7 +3814,7 @@
   </w:style>
   <w:style w:type="character" w:styleId="Hyperlink">
     <w:name w:val="Hyperlink"/>
-    <w:basedOn w:val="a0"/>
+    <w:basedOn w:val="DefaultParagraphFont"/>
     <w:uiPriority w:val="99"/>
     <w:unhideWhenUsed/>
     <w:rsid w:val="009F6693"/>
@@ -3626,11 +3823,11 @@
       <w:u w:val="single"/>
     </w:rPr>
   </w:style>
-  <w:style w:type="character" w:customStyle="1" w:styleId="10">
-    <w:name w:val="כותרת 1 תו"/>
-    <w:aliases w:val="כותרת הדף תו"/>
-    <w:basedOn w:val="a0"/>
-    <w:link w:val="1"/>
+  <w:style w:type="character" w:customStyle="1" w:styleId="Heading1Char">
+    <w:name w:val="Heading 1 Char"/>
+    <w:aliases w:val="כותרת הדף Char"/>
+    <w:basedOn w:val="DefaultParagraphFont"/>
+    <w:link w:val="Heading1"/>
     <w:rsid w:val="00AE4E90"/>
     <w:rPr>
       <w:rFonts w:ascii="Arial" w:eastAsia="Times New Roman" w:hAnsi="Arial" w:cs="Guttman Haim"/>
@@ -3642,7 +3839,7 @@
   </w:style>
   <w:style w:type="character" w:styleId="FollowedHyperlink">
     <w:name w:val="FollowedHyperlink"/>
-    <w:basedOn w:val="a0"/>
+    <w:basedOn w:val="DefaultParagraphFont"/>
     <w:uiPriority w:val="99"/>
     <w:semiHidden/>
     <w:unhideWhenUsed/>
@@ -3652,9 +3849,9 @@
       <w:u w:val="single"/>
     </w:rPr>
   </w:style>
-  <w:style w:type="character" w:styleId="aa">
+  <w:style w:type="character" w:styleId="UnresolvedMention">
     <w:name w:val="Unresolved Mention"/>
-    <w:basedOn w:val="a0"/>
+    <w:basedOn w:val="DefaultParagraphFont"/>
     <w:uiPriority w:val="99"/>
     <w:semiHidden/>
     <w:unhideWhenUsed/>

</xml_diff>